<commit_message>
Adding in my week 2 hours.
</commit_message>
<xml_diff>
--- a/WeeklyReports/TeamReport - Week 2.docx
+++ b/WeeklyReports/TeamReport - Week 2.docx
@@ -39,44 +39,16 @@
         <w:rPr>
           <w:rFonts w:ascii="Courier" w:hAnsi="Courier" w:cs="Courier"/>
         </w:rPr>
-        <w:t xml:space="preserve">Team members: Robert Alan Buser, </w:t>
-      </w:r>
-      <w:proofErr w:type="spellStart"/>
-      <w:r>
-        <w:rPr>
-          <w:rFonts w:ascii="Courier" w:hAnsi="Courier" w:cs="Courier"/>
-        </w:rPr>
-        <w:t>Zayna</w:t>
-      </w:r>
-      <w:proofErr w:type="spellEnd"/>
+        <w:t>Team members: Robert Alan Buser, Zayna Shahzad, and Peiyi Mao</w:t>
+      </w:r>
+    </w:p>
+    <w:p>
       <w:r>
         <w:rPr>
           <w:rFonts w:ascii="Courier" w:hAnsi="Courier" w:cs="Courier"/>
         </w:rPr>
         <w:t xml:space="preserve"> </w:t>
       </w:r>
-      <w:proofErr w:type="spellStart"/>
-      <w:r>
-        <w:rPr>
-          <w:rFonts w:ascii="Courier" w:hAnsi="Courier" w:cs="Courier"/>
-        </w:rPr>
-        <w:t>Shahzad</w:t>
-      </w:r>
-      <w:proofErr w:type="spellEnd"/>
-      <w:r>
-        <w:rPr>
-          <w:rFonts w:ascii="Courier" w:hAnsi="Courier" w:cs="Courier"/>
-        </w:rPr>
-        <w:t>, and Peiyi Mao</w:t>
-      </w:r>
-    </w:p>
-    <w:p>
-      <w:r>
-        <w:rPr>
-          <w:rFonts w:ascii="Courier" w:hAnsi="Courier" w:cs="Courier"/>
-        </w:rPr>
-        <w:t xml:space="preserve"> </w:t>
-      </w:r>
     </w:p>
     <w:p>
       <w:r>
@@ -163,141 +135,202 @@
         </w:rPr>
         <w:t xml:space="preserve"> – 2.5 hours agenda view</w:t>
       </w:r>
+    </w:p>
+    <w:p/>
+    <w:p>
+      <w:pPr>
+        <w:rPr>
+          <w:rFonts w:ascii="Courier" w:hAnsi="Courier" w:cs="Courier"/>
+        </w:rPr>
+      </w:pPr>
+      <w:r>
+        <w:rPr>
+          <w:rFonts w:ascii="Courier" w:hAnsi="Courier" w:cs="Courier"/>
+        </w:rPr>
+        <w:t>Student: Shahzad, Zayna</w:t>
+      </w:r>
+    </w:p>
+    <w:p>
+      <w:r>
+        <w:rPr>
+          <w:rFonts w:ascii="Courier" w:hAnsi="Courier" w:cs="Courier"/>
+        </w:rPr>
+        <w:t>T: 11/5</w:t>
+      </w:r>
+      <w:r>
+        <w:rPr>
+          <w:rFonts w:ascii="Courier" w:hAnsi="Courier" w:cs="Courier"/>
+        </w:rPr>
+        <w:t xml:space="preserve"> – 0 hours </w:t>
+      </w:r>
+    </w:p>
+    <w:p>
+      <w:r>
+        <w:rPr>
+          <w:rFonts w:ascii="Courier" w:hAnsi="Courier" w:cs="Courier"/>
+        </w:rPr>
+        <w:t>W: 11/6</w:t>
+      </w:r>
+      <w:r>
+        <w:rPr>
+          <w:rFonts w:ascii="Courier" w:hAnsi="Courier" w:cs="Courier"/>
+        </w:rPr>
+        <w:t xml:space="preserve"> – 0 hours</w:t>
+      </w:r>
+    </w:p>
+    <w:p>
+      <w:r>
+        <w:rPr>
+          <w:rFonts w:ascii="Courier" w:hAnsi="Courier" w:cs="Courier"/>
+        </w:rPr>
+        <w:t>R: 11/7</w:t>
+      </w:r>
+      <w:r>
+        <w:rPr>
+          <w:rFonts w:ascii="Courier" w:hAnsi="Courier" w:cs="Courier"/>
+        </w:rPr>
+        <w:t xml:space="preserve"> – 0 hours</w:t>
+      </w:r>
+    </w:p>
+    <w:p>
+      <w:r>
+        <w:rPr>
+          <w:rFonts w:ascii="Courier" w:hAnsi="Courier" w:cs="Courier"/>
+        </w:rPr>
+        <w:t>F: 11/10</w:t>
+      </w:r>
+      <w:r>
+        <w:rPr>
+          <w:rFonts w:ascii="Courier" w:hAnsi="Courier" w:cs="Courier"/>
+        </w:rPr>
+        <w:t xml:space="preserve"> – 1 hour</w:t>
+      </w:r>
+    </w:p>
+    <w:p>
+      <w:pPr>
+        <w:rPr>
+          <w:rFonts w:ascii="Courier" w:hAnsi="Courier" w:cs="Courier"/>
+        </w:rPr>
+      </w:pPr>
+      <w:r>
+        <w:rPr>
+          <w:rFonts w:ascii="Courier" w:hAnsi="Courier" w:cs="Courier"/>
+        </w:rPr>
+        <w:t>M: 11/11</w:t>
+      </w:r>
+      <w:r>
+        <w:rPr>
+          <w:rFonts w:ascii="Courier" w:hAnsi="Courier" w:cs="Courier"/>
+        </w:rPr>
+        <w:t xml:space="preserve"> – 2 hours</w:t>
+      </w:r>
+    </w:p>
+    <w:p>
+      <w:pPr>
+        <w:rPr>
+          <w:rFonts w:ascii="Courier" w:hAnsi="Courier" w:cs="Courier"/>
+        </w:rPr>
+      </w:pPr>
+    </w:p>
+    <w:p>
+      <w:pPr>
+        <w:rPr>
+          <w:rFonts w:ascii="Courier" w:hAnsi="Courier" w:cs="Courier"/>
+        </w:rPr>
+      </w:pPr>
+      <w:r>
+        <w:rPr>
+          <w:rFonts w:ascii="Courier" w:hAnsi="Courier" w:cs="Courier"/>
+        </w:rPr>
+        <w:t>This week I made the GUI of the Month View in Java and added dummy classes and listeners for all clickable components. I also drew out a UML diagram</w:t>
+      </w:r>
+      <w:r>
+        <w:rPr>
+          <w:rFonts w:ascii="Courier" w:hAnsi="Courier" w:cs="Courier"/>
+        </w:rPr>
+        <w:t xml:space="preserve"> for the month view/model/controller</w:t>
+      </w:r>
+      <w:r>
+        <w:rPr>
+          <w:rFonts w:ascii="Courier" w:hAnsi="Courier" w:cs="Courier"/>
+        </w:rPr>
+        <w:t xml:space="preserve">, but it wasn’t followed as closely as I would have hoped, so next week, I need to redraw the UML diagram as I continue to add functionality. </w:t>
+      </w:r>
+    </w:p>
+    <w:p>
+      <w:pPr>
+        <w:rPr>
+          <w:rFonts w:ascii="Courier" w:hAnsi="Courier" w:cs="Courier"/>
+        </w:rPr>
+      </w:pPr>
+    </w:p>
+    <w:p>
+      <w:r>
+        <w:rPr>
+          <w:rFonts w:ascii="Courier" w:hAnsi="Courier" w:cs="Courier"/>
+        </w:rPr>
+        <w:t xml:space="preserve">Next week, I need to meet with my group to determine how to incorporate all of our components and do a progress update, as well as get a UML diagram for our entire project. </w:t>
+      </w:r>
+    </w:p>
+    <w:p/>
+    <w:p>
+      <w:pPr>
+        <w:rPr>
+          <w:rFonts w:ascii="Courier" w:hAnsi="Courier" w:cs="Courier"/>
+        </w:rPr>
+      </w:pPr>
+      <w:r>
+        <w:rPr>
+          <w:rFonts w:ascii="Courier" w:hAnsi="Courier" w:cs="Courier"/>
+        </w:rPr>
+        <w:t>Student: Mao, Peiyi</w:t>
+      </w:r>
+    </w:p>
+    <w:p>
+      <w:r>
+        <w:rPr>
+          <w:rFonts w:ascii="Courier" w:hAnsi="Courier" w:cs="Courier"/>
+        </w:rPr>
+        <w:t>T: 11/5</w:t>
+      </w:r>
+    </w:p>
+    <w:p>
+      <w:r>
+        <w:rPr>
+          <w:rFonts w:ascii="Courier" w:hAnsi="Courier" w:cs="Courier"/>
+        </w:rPr>
+        <w:t>W: 11/6</w:t>
+      </w:r>
+    </w:p>
+    <w:p>
+      <w:r>
+        <w:rPr>
+          <w:rFonts w:ascii="Courier" w:hAnsi="Courier" w:cs="Courier"/>
+        </w:rPr>
+        <w:t>R: 11/7</w:t>
+      </w:r>
+    </w:p>
+    <w:p>
+      <w:r>
+        <w:rPr>
+          <w:rFonts w:ascii="Courier" w:hAnsi="Courier" w:cs="Courier"/>
+        </w:rPr>
+        <w:t>F: 11/10</w:t>
+      </w:r>
+    </w:p>
+    <w:p>
+      <w:r>
+        <w:rPr>
+          <w:rFonts w:ascii="Courier" w:hAnsi="Courier" w:cs="Courier"/>
+        </w:rPr>
+        <w:t>M: 11/11</w:t>
+      </w:r>
+    </w:p>
+    <w:p/>
+    <w:p>
       <w:bookmarkStart w:id="0" w:name="_GoBack"/>
       <w:bookmarkEnd w:id="0"/>
     </w:p>
-    <w:p/>
-    <w:p>
-      <w:pPr>
-        <w:rPr>
-          <w:rFonts w:ascii="Courier" w:hAnsi="Courier" w:cs="Courier"/>
-        </w:rPr>
-      </w:pPr>
-      <w:r>
-        <w:rPr>
-          <w:rFonts w:ascii="Courier" w:hAnsi="Courier" w:cs="Courier"/>
-        </w:rPr>
-        <w:t xml:space="preserve">Student: </w:t>
-      </w:r>
-      <w:proofErr w:type="spellStart"/>
-      <w:r>
-        <w:rPr>
-          <w:rFonts w:ascii="Courier" w:hAnsi="Courier" w:cs="Courier"/>
-        </w:rPr>
-        <w:t>Shahzad</w:t>
-      </w:r>
-      <w:proofErr w:type="spellEnd"/>
-      <w:r>
-        <w:rPr>
-          <w:rFonts w:ascii="Courier" w:hAnsi="Courier" w:cs="Courier"/>
-        </w:rPr>
-        <w:t xml:space="preserve">, </w:t>
-      </w:r>
-      <w:proofErr w:type="spellStart"/>
-      <w:r>
-        <w:rPr>
-          <w:rFonts w:ascii="Courier" w:hAnsi="Courier" w:cs="Courier"/>
-        </w:rPr>
-        <w:t>Zayna</w:t>
-      </w:r>
-      <w:proofErr w:type="spellEnd"/>
-    </w:p>
-    <w:p>
-      <w:r>
-        <w:rPr>
-          <w:rFonts w:ascii="Courier" w:hAnsi="Courier" w:cs="Courier"/>
-        </w:rPr>
-        <w:t>T: 11/5</w:t>
-      </w:r>
-    </w:p>
-    <w:p>
-      <w:r>
-        <w:rPr>
-          <w:rFonts w:ascii="Courier" w:hAnsi="Courier" w:cs="Courier"/>
-        </w:rPr>
-        <w:t>W: 11/6</w:t>
-      </w:r>
-    </w:p>
-    <w:p>
-      <w:r>
-        <w:rPr>
-          <w:rFonts w:ascii="Courier" w:hAnsi="Courier" w:cs="Courier"/>
-        </w:rPr>
-        <w:t>R: 11/7</w:t>
-      </w:r>
-    </w:p>
-    <w:p>
-      <w:r>
-        <w:rPr>
-          <w:rFonts w:ascii="Courier" w:hAnsi="Courier" w:cs="Courier"/>
-        </w:rPr>
-        <w:t>F: 11/10</w:t>
-      </w:r>
-    </w:p>
-    <w:p>
-      <w:r>
-        <w:rPr>
-          <w:rFonts w:ascii="Courier" w:hAnsi="Courier" w:cs="Courier"/>
-        </w:rPr>
-        <w:t>M: 11/11</w:t>
-      </w:r>
-    </w:p>
-    <w:p/>
-    <w:p>
-      <w:pPr>
-        <w:rPr>
-          <w:rFonts w:ascii="Courier" w:hAnsi="Courier" w:cs="Courier"/>
-        </w:rPr>
-      </w:pPr>
-      <w:r>
-        <w:rPr>
-          <w:rFonts w:ascii="Courier" w:hAnsi="Courier" w:cs="Courier"/>
-        </w:rPr>
-        <w:t>Student: Mao, Peiyi</w:t>
-      </w:r>
-    </w:p>
-    <w:p>
-      <w:r>
-        <w:rPr>
-          <w:rFonts w:ascii="Courier" w:hAnsi="Courier" w:cs="Courier"/>
-        </w:rPr>
-        <w:t>T: 11/5</w:t>
-      </w:r>
-    </w:p>
-    <w:p>
-      <w:r>
-        <w:rPr>
-          <w:rFonts w:ascii="Courier" w:hAnsi="Courier" w:cs="Courier"/>
-        </w:rPr>
-        <w:t>W: 11/6</w:t>
-      </w:r>
-    </w:p>
-    <w:p>
-      <w:r>
-        <w:rPr>
-          <w:rFonts w:ascii="Courier" w:hAnsi="Courier" w:cs="Courier"/>
-        </w:rPr>
-        <w:t>R: 11/7</w:t>
-      </w:r>
-    </w:p>
-    <w:p>
-      <w:r>
-        <w:rPr>
-          <w:rFonts w:ascii="Courier" w:hAnsi="Courier" w:cs="Courier"/>
-        </w:rPr>
-        <w:t>F: 11/10</w:t>
-      </w:r>
-    </w:p>
-    <w:p>
-      <w:r>
-        <w:rPr>
-          <w:rFonts w:ascii="Courier" w:hAnsi="Courier" w:cs="Courier"/>
-        </w:rPr>
-        <w:t>M: 11/11</w:t>
-      </w:r>
-    </w:p>
-    <w:p/>
-    <w:p/>
     <w:sectPr>
       <w:pgSz w:w="12240" w:h="15840"/>
       <w:pgMar w:top="360" w:right="288" w:bottom="360" w:left="288" w:header="720" w:footer="720" w:gutter="0"/>

</xml_diff>

<commit_message>
Finalize week 2 report
</commit_message>
<xml_diff>
--- a/WeeklyReports/TeamReport - Week 2.docx
+++ b/WeeklyReports/TeamReport - Week 2.docx
@@ -31,7 +31,13 @@
         <w:rPr>
           <w:rFonts w:ascii="Courier" w:hAnsi="Courier" w:cs="Courier"/>
         </w:rPr>
-        <w:t>Team leader of the week: Peiyi Mao</w:t>
+        <w:t xml:space="preserve">Team leader of the week: </w:t>
+      </w:r>
+      <w:r>
+        <w:rPr>
+          <w:rFonts w:ascii="Courier" w:hAnsi="Courier" w:cs="Courier"/>
+        </w:rPr>
+        <w:t>Mao, Peiyi</w:t>
       </w:r>
     </w:p>
     <w:p>
@@ -51,6 +57,11 @@
       </w:r>
     </w:p>
     <w:p>
+      <w:pPr>
+        <w:rPr>
+          <w:rFonts w:ascii="Courier" w:hAnsi="Courier" w:cs="Courier"/>
+        </w:rPr>
+      </w:pPr>
       <w:r>
         <w:rPr>
           <w:rFonts w:ascii="Courier" w:hAnsi="Courier" w:cs="Courier"/>
@@ -58,6 +69,50 @@
         <w:t xml:space="preserve">Summary: </w:t>
       </w:r>
     </w:p>
+    <w:p>
+      <w:pPr>
+        <w:rPr>
+          <w:rFonts w:ascii="Courier" w:hAnsi="Courier" w:cs="Courier"/>
+        </w:rPr>
+      </w:pPr>
+      <w:r>
+        <w:rPr>
+          <w:rFonts w:ascii="Courier" w:hAnsi="Courier" w:cs="Courier"/>
+        </w:rPr>
+        <w:t xml:space="preserve">This week we </w:t>
+      </w:r>
+      <w:r>
+        <w:rPr>
+          <w:rFonts w:ascii="Courier" w:hAnsi="Courier" w:cs="Courier"/>
+        </w:rPr>
+        <w:t>focus</w:t>
+      </w:r>
+      <w:r>
+        <w:rPr>
+          <w:rFonts w:ascii="Courier" w:hAnsi="Courier" w:cs="Courier"/>
+        </w:rPr>
+        <w:t xml:space="preserve"> on</w:t>
+      </w:r>
+      <w:r>
+        <w:rPr>
+          <w:rFonts w:ascii="Courier" w:hAnsi="Courier" w:cs="Courier"/>
+        </w:rPr>
+        <w:t xml:space="preserve"> working on the project individually.</w:t>
+      </w:r>
+    </w:p>
+    <w:p>
+      <w:pPr>
+        <w:rPr>
+          <w:rFonts w:ascii="Courier" w:hAnsi="Courier" w:cs="Courier"/>
+        </w:rPr>
+      </w:pPr>
+      <w:r>
+        <w:rPr>
+          <w:rFonts w:ascii="Courier" w:hAnsi="Courier" w:cs="Courier"/>
+        </w:rPr>
+        <w:t xml:space="preserve">Next week we are going to have another meeting to put our work together. </w:t>
+      </w:r>
+    </w:p>
     <w:p/>
     <w:p>
       <w:pPr>
@@ -293,6 +348,12 @@
         </w:rPr>
         <w:t>T: 11/5</w:t>
       </w:r>
+      <w:r>
+        <w:rPr>
+          <w:rFonts w:ascii="Courier" w:hAnsi="Courier" w:cs="Courier"/>
+        </w:rPr>
+        <w:t xml:space="preserve"> – 0 hours</w:t>
+      </w:r>
     </w:p>
     <w:p>
       <w:r>
@@ -301,6 +362,12 @@
         </w:rPr>
         <w:t>W: 11/6</w:t>
       </w:r>
+      <w:r>
+        <w:rPr>
+          <w:rFonts w:ascii="Courier" w:hAnsi="Courier" w:cs="Courier"/>
+        </w:rPr>
+        <w:t xml:space="preserve"> – 0 hours</w:t>
+      </w:r>
     </w:p>
     <w:p>
       <w:r>
@@ -309,6 +376,12 @@
         </w:rPr>
         <w:t>R: 11/7</w:t>
       </w:r>
+      <w:r>
+        <w:rPr>
+          <w:rFonts w:ascii="Courier" w:hAnsi="Courier" w:cs="Courier"/>
+        </w:rPr>
+        <w:t xml:space="preserve"> – 2 hours</w:t>
+      </w:r>
     </w:p>
     <w:p>
       <w:r>
@@ -317,13 +390,62 @@
         </w:rPr>
         <w:t>F: 11/10</w:t>
       </w:r>
-    </w:p>
-    <w:p>
+      <w:r>
+        <w:rPr>
+          <w:rFonts w:ascii="Courier" w:hAnsi="Courier" w:cs="Courier"/>
+        </w:rPr>
+        <w:t xml:space="preserve"> – 0 hours</w:t>
+      </w:r>
+    </w:p>
+    <w:p>
+      <w:pPr>
+        <w:rPr>
+          <w:rFonts w:ascii="Courier" w:hAnsi="Courier" w:cs="Courier"/>
+        </w:rPr>
+      </w:pPr>
       <w:r>
         <w:rPr>
           <w:rFonts w:ascii="Courier" w:hAnsi="Courier" w:cs="Courier"/>
         </w:rPr>
         <w:t>M: 11/11</w:t>
+      </w:r>
+      <w:r>
+        <w:rPr>
+          <w:rFonts w:ascii="Courier" w:hAnsi="Courier" w:cs="Courier"/>
+        </w:rPr>
+        <w:t xml:space="preserve"> – 0.5 hours</w:t>
+      </w:r>
+    </w:p>
+    <w:p>
+      <w:pPr>
+        <w:rPr>
+          <w:rFonts w:ascii="Courier" w:hAnsi="Courier" w:cs="Courier"/>
+        </w:rPr>
+      </w:pPr>
+    </w:p>
+    <w:p>
+      <w:pPr>
+        <w:rPr>
+          <w:rFonts w:ascii="Courier" w:hAnsi="Courier" w:cs="Courier"/>
+        </w:rPr>
+      </w:pPr>
+      <w:r>
+        <w:rPr>
+          <w:rFonts w:ascii="Courier" w:hAnsi="Courier" w:cs="Courier"/>
+        </w:rPr>
+        <w:t>This week I started</w:t>
+      </w:r>
+      <w:r>
+        <w:rPr>
+          <w:rFonts w:ascii="Courier" w:hAnsi="Courier" w:cs="Courier"/>
+        </w:rPr>
+        <w:t xml:space="preserve"> coding</w:t>
+      </w:r>
+      <w:r>
+        <w:rPr>
+          <w:rFonts w:ascii="Courier" w:hAnsi="Courier" w:cs="Courier"/>
+        </w:rPr>
+        <w:t xml:space="preserve">. I have encountered some problems that required more researching. </w:t>
       </w:r>
     </w:p>
     <w:p/>

</xml_diff>